<commit_message>
app file lap 1
file lap q
</commit_message>
<xml_diff>
--- a/Lap/Lap1/Exam_git_nhom2.docx
+++ b/Lap/Lap1/Exam_git_nhom2.docx
@@ -4,7 +4,6 @@
   <w:body>
     <w:p>
       <w:pPr>
-        <w:jc w:val="center"/>
         <w:rPr>
           <w:rFonts w:ascii="Times New Roman" w:hAnsi="Times New Roman" w:cs="Times New Roman"/>
           <w:b/>
@@ -12,33 +11,15 @@
           <w:szCs w:val="36"/>
         </w:rPr>
       </w:pPr>
-      <w:r>
-        <w:rPr>
-          <w:rFonts w:ascii="Times New Roman" w:hAnsi="Times New Roman" w:cs="Times New Roman"/>
-          <w:b/>
-          <w:sz w:val="36"/>
-          <w:szCs w:val="36"/>
-        </w:rPr>
-        <w:t xml:space="preserve">Tim </w:t>
-      </w:r>
-      <w:proofErr w:type="spellStart"/>
-      <w:r>
-        <w:rPr>
-          <w:rFonts w:ascii="Times New Roman" w:hAnsi="Times New Roman" w:cs="Times New Roman"/>
-          <w:b/>
-          <w:sz w:val="36"/>
-          <w:szCs w:val="36"/>
-        </w:rPr>
-        <w:t>hiể</w:t>
-      </w:r>
-      <w:r>
-        <w:rPr>
-          <w:rFonts w:ascii="Times New Roman" w:hAnsi="Times New Roman" w:cs="Times New Roman"/>
-          <w:b/>
-          <w:sz w:val="36"/>
-          <w:szCs w:val="36"/>
-        </w:rPr>
-        <w:t>u</w:t>
+      <w:proofErr w:type="spellStart"/>
+      <w:r>
+        <w:rPr>
+          <w:rFonts w:ascii="Times New Roman" w:hAnsi="Times New Roman" w:cs="Times New Roman"/>
+          <w:b/>
+          <w:sz w:val="36"/>
+          <w:szCs w:val="36"/>
+        </w:rPr>
+        <w:t>Thành</w:t>
       </w:r>
       <w:proofErr w:type="spellEnd"/>
       <w:r>
@@ -58,7 +39,7 @@
           <w:sz w:val="36"/>
           <w:szCs w:val="36"/>
         </w:rPr>
-        <w:t>và</w:t>
+        <w:t>viên</w:t>
       </w:r>
       <w:proofErr w:type="spellEnd"/>
       <w:r>
@@ -78,52 +59,394 @@
           <w:sz w:val="36"/>
           <w:szCs w:val="36"/>
         </w:rPr>
-        <w:t>sử</w:t>
-      </w:r>
-      <w:proofErr w:type="spellEnd"/>
-      <w:r>
-        <w:rPr>
-          <w:rFonts w:ascii="Times New Roman" w:hAnsi="Times New Roman" w:cs="Times New Roman"/>
-          <w:b/>
-          <w:sz w:val="36"/>
-          <w:szCs w:val="36"/>
-        </w:rPr>
-        <w:t xml:space="preserve"> </w:t>
-      </w:r>
-      <w:proofErr w:type="spellStart"/>
-      <w:r>
-        <w:rPr>
-          <w:rFonts w:ascii="Times New Roman" w:hAnsi="Times New Roman" w:cs="Times New Roman"/>
-          <w:b/>
-          <w:sz w:val="36"/>
-          <w:szCs w:val="36"/>
-        </w:rPr>
-        <w:t>dụng</w:t>
-      </w:r>
-      <w:proofErr w:type="spellEnd"/>
-      <w:r>
-        <w:rPr>
-          <w:rFonts w:ascii="Times New Roman" w:hAnsi="Times New Roman" w:cs="Times New Roman"/>
-          <w:b/>
-          <w:sz w:val="36"/>
-          <w:szCs w:val="36"/>
-        </w:rPr>
-        <w:t xml:space="preserve"> </w:t>
-      </w:r>
-      <w:proofErr w:type="spellStart"/>
-      <w:r>
-        <w:rPr>
-          <w:rFonts w:ascii="Times New Roman" w:hAnsi="Times New Roman" w:cs="Times New Roman"/>
-          <w:b/>
-          <w:sz w:val="36"/>
-          <w:szCs w:val="36"/>
-        </w:rPr>
-        <w:t>Github</w:t>
-      </w:r>
-      <w:proofErr w:type="spellEnd"/>
+        <w:t>nhóm</w:t>
+      </w:r>
+      <w:proofErr w:type="spellEnd"/>
+      <w:r>
+        <w:rPr>
+          <w:rFonts w:ascii="Times New Roman" w:hAnsi="Times New Roman" w:cs="Times New Roman"/>
+          <w:b/>
+          <w:sz w:val="36"/>
+          <w:szCs w:val="36"/>
+        </w:rPr>
+        <w:t>:</w:t>
+      </w:r>
     </w:p>
     <w:p>
       <w:pPr>
+        <w:tabs>
+          <w:tab w:val="left" w:pos="720"/>
+          <w:tab w:val="left" w:pos="5760"/>
+        </w:tabs>
+        <w:rPr>
+          <w:rFonts w:ascii="Times New Roman" w:hAnsi="Times New Roman" w:cs="Times New Roman"/>
+          <w:b/>
+          <w:sz w:val="36"/>
+          <w:szCs w:val="36"/>
+        </w:rPr>
+      </w:pPr>
+      <w:r>
+        <w:rPr>
+          <w:rFonts w:ascii="Times New Roman" w:hAnsi="Times New Roman" w:cs="Times New Roman"/>
+          <w:b/>
+          <w:sz w:val="36"/>
+          <w:szCs w:val="36"/>
+        </w:rPr>
+        <w:tab/>
+      </w:r>
+      <w:proofErr w:type="spellStart"/>
+      <w:r>
+        <w:rPr>
+          <w:rFonts w:ascii="Times New Roman" w:hAnsi="Times New Roman" w:cs="Times New Roman"/>
+          <w:b/>
+          <w:sz w:val="36"/>
+          <w:szCs w:val="36"/>
+        </w:rPr>
+        <w:t>Họ</w:t>
+      </w:r>
+      <w:proofErr w:type="spellEnd"/>
+      <w:r>
+        <w:rPr>
+          <w:rFonts w:ascii="Times New Roman" w:hAnsi="Times New Roman" w:cs="Times New Roman"/>
+          <w:b/>
+          <w:sz w:val="36"/>
+          <w:szCs w:val="36"/>
+        </w:rPr>
+        <w:t xml:space="preserve"> </w:t>
+      </w:r>
+      <w:proofErr w:type="spellStart"/>
+      <w:r>
+        <w:rPr>
+          <w:rFonts w:ascii="Times New Roman" w:hAnsi="Times New Roman" w:cs="Times New Roman"/>
+          <w:b/>
+          <w:sz w:val="36"/>
+          <w:szCs w:val="36"/>
+        </w:rPr>
+        <w:t>và</w:t>
+      </w:r>
+      <w:proofErr w:type="spellEnd"/>
+      <w:r>
+        <w:rPr>
+          <w:rFonts w:ascii="Times New Roman" w:hAnsi="Times New Roman" w:cs="Times New Roman"/>
+          <w:b/>
+          <w:sz w:val="36"/>
+          <w:szCs w:val="36"/>
+        </w:rPr>
+        <w:t xml:space="preserve"> </w:t>
+      </w:r>
+      <w:proofErr w:type="spellStart"/>
+      <w:r>
+        <w:rPr>
+          <w:rFonts w:ascii="Times New Roman" w:hAnsi="Times New Roman" w:cs="Times New Roman"/>
+          <w:b/>
+          <w:sz w:val="36"/>
+          <w:szCs w:val="36"/>
+        </w:rPr>
+        <w:t>tên</w:t>
+      </w:r>
+      <w:proofErr w:type="spellEnd"/>
+      <w:r>
+        <w:rPr>
+          <w:rFonts w:ascii="Times New Roman" w:hAnsi="Times New Roman" w:cs="Times New Roman"/>
+          <w:b/>
+          <w:sz w:val="36"/>
+          <w:szCs w:val="36"/>
+        </w:rPr>
+        <w:tab/>
+        <w:t>MSSV</w:t>
+      </w:r>
+    </w:p>
+    <w:p>
+      <w:pPr>
+        <w:tabs>
+          <w:tab w:val="left" w:pos="720"/>
+          <w:tab w:val="left" w:pos="5760"/>
+        </w:tabs>
+        <w:rPr>
+          <w:rFonts w:ascii="Times New Roman" w:hAnsi="Times New Roman" w:cs="Times New Roman"/>
+          <w:color w:val="000000"/>
+          <w:sz w:val="28"/>
+          <w:szCs w:val="28"/>
+          <w:shd w:val="clear" w:color="auto" w:fill="FFFFFF"/>
+        </w:rPr>
+      </w:pPr>
+      <w:r>
+        <w:rPr>
+          <w:rFonts w:ascii="Times New Roman" w:hAnsi="Times New Roman" w:cs="Times New Roman"/>
+          <w:b/>
+          <w:sz w:val="36"/>
+          <w:szCs w:val="36"/>
+        </w:rPr>
+        <w:tab/>
+      </w:r>
+      <w:proofErr w:type="spellStart"/>
+      <w:r>
+        <w:rPr>
+          <w:rFonts w:ascii="Times New Roman" w:hAnsi="Times New Roman" w:cs="Times New Roman"/>
+          <w:color w:val="000000"/>
+          <w:sz w:val="28"/>
+          <w:szCs w:val="28"/>
+          <w:shd w:val="clear" w:color="auto" w:fill="FFFFFF"/>
+        </w:rPr>
+        <w:t>Hồ</w:t>
+      </w:r>
+      <w:proofErr w:type="spellEnd"/>
+      <w:r>
+        <w:rPr>
+          <w:rFonts w:ascii="Times New Roman" w:hAnsi="Times New Roman" w:cs="Times New Roman"/>
+          <w:color w:val="000000"/>
+          <w:sz w:val="28"/>
+          <w:szCs w:val="28"/>
+          <w:shd w:val="clear" w:color="auto" w:fill="FFFFFF"/>
+        </w:rPr>
+        <w:t xml:space="preserve"> </w:t>
+      </w:r>
+      <w:proofErr w:type="spellStart"/>
+      <w:r>
+        <w:rPr>
+          <w:rFonts w:ascii="Times New Roman" w:hAnsi="Times New Roman" w:cs="Times New Roman"/>
+          <w:color w:val="000000"/>
+          <w:sz w:val="28"/>
+          <w:szCs w:val="28"/>
+          <w:shd w:val="clear" w:color="auto" w:fill="FFFFFF"/>
+        </w:rPr>
+        <w:t>Quốc</w:t>
+      </w:r>
+      <w:proofErr w:type="spellEnd"/>
+      <w:r>
+        <w:rPr>
+          <w:rFonts w:ascii="Times New Roman" w:hAnsi="Times New Roman" w:cs="Times New Roman"/>
+          <w:color w:val="000000"/>
+          <w:sz w:val="28"/>
+          <w:szCs w:val="28"/>
+          <w:shd w:val="clear" w:color="auto" w:fill="FFFFFF"/>
+        </w:rPr>
+        <w:t xml:space="preserve"> </w:t>
+      </w:r>
+      <w:proofErr w:type="spellStart"/>
+      <w:r>
+        <w:rPr>
+          <w:rFonts w:ascii="Times New Roman" w:hAnsi="Times New Roman" w:cs="Times New Roman"/>
+          <w:color w:val="000000"/>
+          <w:sz w:val="28"/>
+          <w:szCs w:val="28"/>
+          <w:shd w:val="clear" w:color="auto" w:fill="FFFFFF"/>
+        </w:rPr>
+        <w:t>Nghĩa</w:t>
+      </w:r>
+      <w:proofErr w:type="spellEnd"/>
+      <w:r>
+        <w:rPr>
+          <w:rFonts w:ascii="Times New Roman" w:hAnsi="Times New Roman" w:cs="Times New Roman"/>
+          <w:color w:val="000000"/>
+          <w:sz w:val="28"/>
+          <w:szCs w:val="28"/>
+          <w:shd w:val="clear" w:color="auto" w:fill="FFFFFF"/>
+        </w:rPr>
+        <w:tab/>
+        <w:t>18130150</w:t>
+      </w:r>
+      <w:r>
+        <w:rPr>
+          <w:rFonts w:ascii="Times New Roman" w:hAnsi="Times New Roman" w:cs="Times New Roman"/>
+          <w:color w:val="000000"/>
+          <w:sz w:val="28"/>
+          <w:szCs w:val="28"/>
+          <w:shd w:val="clear" w:color="auto" w:fill="FFFFFF"/>
+        </w:rPr>
+        <w:tab/>
+      </w:r>
+    </w:p>
+    <w:p>
+      <w:pPr>
+        <w:tabs>
+          <w:tab w:val="left" w:pos="720"/>
+          <w:tab w:val="left" w:pos="5760"/>
+        </w:tabs>
+        <w:rPr>
+          <w:rFonts w:ascii="Times New Roman" w:hAnsi="Times New Roman" w:cs="Times New Roman"/>
+          <w:color w:val="000000"/>
+          <w:sz w:val="28"/>
+          <w:szCs w:val="28"/>
+          <w:shd w:val="clear" w:color="auto" w:fill="FFFFFF"/>
+        </w:rPr>
+      </w:pPr>
+      <w:r>
+        <w:rPr>
+          <w:rFonts w:ascii="Times New Roman" w:hAnsi="Times New Roman" w:cs="Times New Roman"/>
+          <w:color w:val="000000"/>
+          <w:sz w:val="28"/>
+          <w:szCs w:val="28"/>
+          <w:shd w:val="clear" w:color="auto" w:fill="FFFFFF"/>
+        </w:rPr>
+        <w:tab/>
+      </w:r>
+      <w:proofErr w:type="spellStart"/>
+      <w:r>
+        <w:rPr>
+          <w:rFonts w:ascii="Times New Roman" w:hAnsi="Times New Roman" w:cs="Times New Roman"/>
+          <w:color w:val="000000"/>
+          <w:sz w:val="28"/>
+          <w:szCs w:val="28"/>
+          <w:shd w:val="clear" w:color="auto" w:fill="FFFFFF"/>
+        </w:rPr>
+        <w:t>Nguyễn</w:t>
+      </w:r>
+      <w:proofErr w:type="spellEnd"/>
+      <w:r>
+        <w:rPr>
+          <w:rFonts w:ascii="Times New Roman" w:hAnsi="Times New Roman" w:cs="Times New Roman"/>
+          <w:color w:val="000000"/>
+          <w:sz w:val="28"/>
+          <w:szCs w:val="28"/>
+          <w:shd w:val="clear" w:color="auto" w:fill="FFFFFF"/>
+        </w:rPr>
+        <w:t xml:space="preserve"> </w:t>
+      </w:r>
+      <w:proofErr w:type="spellStart"/>
+      <w:r>
+        <w:rPr>
+          <w:rFonts w:ascii="Times New Roman" w:hAnsi="Times New Roman" w:cs="Times New Roman"/>
+          <w:color w:val="000000"/>
+          <w:sz w:val="28"/>
+          <w:szCs w:val="28"/>
+          <w:shd w:val="clear" w:color="auto" w:fill="FFFFFF"/>
+        </w:rPr>
+        <w:t>Công</w:t>
+      </w:r>
+      <w:proofErr w:type="spellEnd"/>
+      <w:r>
+        <w:rPr>
+          <w:rFonts w:ascii="Times New Roman" w:hAnsi="Times New Roman" w:cs="Times New Roman"/>
+          <w:color w:val="000000"/>
+          <w:sz w:val="28"/>
+          <w:szCs w:val="28"/>
+          <w:shd w:val="clear" w:color="auto" w:fill="FFFFFF"/>
+        </w:rPr>
+        <w:t xml:space="preserve"> </w:t>
+      </w:r>
+      <w:proofErr w:type="spellStart"/>
+      <w:r>
+        <w:rPr>
+          <w:rFonts w:ascii="Times New Roman" w:hAnsi="Times New Roman" w:cs="Times New Roman"/>
+          <w:color w:val="000000"/>
+          <w:sz w:val="28"/>
+          <w:szCs w:val="28"/>
+          <w:shd w:val="clear" w:color="auto" w:fill="FFFFFF"/>
+        </w:rPr>
+        <w:t>Danh</w:t>
+      </w:r>
+      <w:proofErr w:type="spellEnd"/>
+      <w:r>
+        <w:rPr>
+          <w:rFonts w:ascii="Times New Roman" w:hAnsi="Times New Roman" w:cs="Times New Roman"/>
+          <w:color w:val="000000"/>
+          <w:sz w:val="28"/>
+          <w:szCs w:val="28"/>
+          <w:shd w:val="clear" w:color="auto" w:fill="FFFFFF"/>
+        </w:rPr>
+        <w:tab/>
+        <w:t>18130028</w:t>
+      </w:r>
+    </w:p>
+    <w:p>
+      <w:pPr>
+        <w:tabs>
+          <w:tab w:val="left" w:pos="720"/>
+          <w:tab w:val="left" w:pos="5760"/>
+        </w:tabs>
+        <w:rPr>
+          <w:rFonts w:ascii="Times New Roman" w:hAnsi="Times New Roman" w:cs="Times New Roman"/>
+          <w:color w:val="000000"/>
+          <w:sz w:val="28"/>
+          <w:szCs w:val="28"/>
+          <w:shd w:val="clear" w:color="auto" w:fill="FFFFFF"/>
+        </w:rPr>
+      </w:pPr>
+      <w:r>
+        <w:rPr>
+          <w:rFonts w:ascii="Times New Roman" w:hAnsi="Times New Roman" w:cs="Times New Roman"/>
+          <w:color w:val="000000"/>
+          <w:sz w:val="28"/>
+          <w:szCs w:val="28"/>
+          <w:shd w:val="clear" w:color="auto" w:fill="FFFFFF"/>
+        </w:rPr>
+        <w:tab/>
+      </w:r>
+      <w:proofErr w:type="spellStart"/>
+      <w:r>
+        <w:rPr>
+          <w:rFonts w:ascii="Times New Roman" w:hAnsi="Times New Roman" w:cs="Times New Roman"/>
+          <w:color w:val="000000"/>
+          <w:sz w:val="28"/>
+          <w:szCs w:val="28"/>
+          <w:shd w:val="clear" w:color="auto" w:fill="FFFFFF"/>
+        </w:rPr>
+        <w:t>Lê</w:t>
+      </w:r>
+      <w:proofErr w:type="spellEnd"/>
+      <w:r>
+        <w:rPr>
+          <w:rFonts w:ascii="Times New Roman" w:hAnsi="Times New Roman" w:cs="Times New Roman"/>
+          <w:color w:val="000000"/>
+          <w:sz w:val="28"/>
+          <w:szCs w:val="28"/>
+          <w:shd w:val="clear" w:color="auto" w:fill="FFFFFF"/>
+        </w:rPr>
+        <w:t xml:space="preserve"> </w:t>
+      </w:r>
+      <w:proofErr w:type="spellStart"/>
+      <w:r>
+        <w:rPr>
+          <w:rFonts w:ascii="Times New Roman" w:hAnsi="Times New Roman" w:cs="Times New Roman"/>
+          <w:color w:val="000000"/>
+          <w:sz w:val="28"/>
+          <w:szCs w:val="28"/>
+          <w:shd w:val="clear" w:color="auto" w:fill="FFFFFF"/>
+        </w:rPr>
+        <w:t>Tuấn</w:t>
+      </w:r>
+      <w:proofErr w:type="spellEnd"/>
+      <w:r>
+        <w:rPr>
+          <w:rFonts w:ascii="Times New Roman" w:hAnsi="Times New Roman" w:cs="Times New Roman"/>
+          <w:color w:val="000000"/>
+          <w:sz w:val="28"/>
+          <w:szCs w:val="28"/>
+          <w:shd w:val="clear" w:color="auto" w:fill="FFFFFF"/>
+        </w:rPr>
+        <w:t xml:space="preserve"> </w:t>
+      </w:r>
+      <w:proofErr w:type="spellStart"/>
+      <w:r>
+        <w:rPr>
+          <w:rFonts w:ascii="Times New Roman" w:hAnsi="Times New Roman" w:cs="Times New Roman"/>
+          <w:color w:val="000000"/>
+          <w:sz w:val="28"/>
+          <w:szCs w:val="28"/>
+          <w:shd w:val="clear" w:color="auto" w:fill="FFFFFF"/>
+        </w:rPr>
+        <w:t>Dương</w:t>
+      </w:r>
+      <w:proofErr w:type="spellEnd"/>
+      <w:r>
+        <w:rPr>
+          <w:rFonts w:ascii="Times New Roman" w:hAnsi="Times New Roman" w:cs="Times New Roman"/>
+          <w:color w:val="000000"/>
+          <w:sz w:val="28"/>
+          <w:szCs w:val="28"/>
+          <w:shd w:val="clear" w:color="auto" w:fill="FFFFFF"/>
+        </w:rPr>
+        <w:tab/>
+        <w:t>18130052</w:t>
+      </w:r>
+    </w:p>
+    <w:p>
+      <w:pPr>
+        <w:tabs>
+          <w:tab w:val="left" w:pos="720"/>
+          <w:tab w:val="left" w:pos="5760"/>
+        </w:tabs>
         <w:rPr>
           <w:rFonts w:ascii="Times New Roman" w:hAnsi="Times New Roman" w:cs="Times New Roman"/>
           <w:b/>
@@ -131,8 +454,59 @@
           <w:szCs w:val="24"/>
         </w:rPr>
       </w:pPr>
-      <w:bookmarkStart w:id="0" w:name="_GoBack"/>
-      <w:bookmarkEnd w:id="0"/>
+      <w:r>
+        <w:rPr>
+          <w:rFonts w:ascii="Times New Roman" w:hAnsi="Times New Roman" w:cs="Times New Roman"/>
+          <w:b/>
+          <w:sz w:val="36"/>
+          <w:szCs w:val="36"/>
+        </w:rPr>
+        <w:t xml:space="preserve">Link </w:t>
+      </w:r>
+      <w:proofErr w:type="spellStart"/>
+      <w:r>
+        <w:rPr>
+          <w:rFonts w:ascii="Times New Roman" w:hAnsi="Times New Roman" w:cs="Times New Roman"/>
+          <w:b/>
+          <w:sz w:val="36"/>
+          <w:szCs w:val="36"/>
+        </w:rPr>
+        <w:t>github</w:t>
+      </w:r>
+      <w:proofErr w:type="spellEnd"/>
+      <w:r>
+        <w:rPr>
+          <w:rFonts w:ascii="Times New Roman" w:hAnsi="Times New Roman" w:cs="Times New Roman"/>
+          <w:b/>
+          <w:sz w:val="36"/>
+          <w:szCs w:val="36"/>
+        </w:rPr>
+        <w:t xml:space="preserve">: </w:t>
+      </w:r>
+      <w:hyperlink r:id="rId5" w:history="1">
+        <w:r>
+          <w:rPr>
+            <w:rStyle w:val="Hyperlink"/>
+            <w:rFonts w:ascii="Times New Roman" w:hAnsi="Times New Roman" w:cs="Times New Roman"/>
+            <w:b/>
+            <w:sz w:val="24"/>
+            <w:szCs w:val="24"/>
+          </w:rPr>
+          <w:t>https://github</w:t>
+        </w:r>
+        <w:bookmarkStart w:id="0" w:name="_GoBack"/>
+        <w:bookmarkEnd w:id="0"/>
+        <w:r>
+          <w:rPr>
+            <w:rStyle w:val="Hyperlink"/>
+            <w:rFonts w:ascii="Times New Roman" w:hAnsi="Times New Roman" w:cs="Times New Roman"/>
+            <w:b/>
+            <w:sz w:val="24"/>
+            <w:szCs w:val="24"/>
+          </w:rPr>
+          <w:t>.com/apeo8a123/Software_Engineering_nhom2</w:t>
+        </w:r>
+      </w:hyperlink>
     </w:p>
     <w:sectPr>
       <w:pgSz w:w="12240" w:h="15840"/>
@@ -331,6 +705,17 @@
     <w:semiHidden/>
     <w:unhideWhenUsed/>
   </w:style>
+  <w:style w:type="character" w:styleId="Hyperlink">
+    <w:name w:val="Hyperlink"/>
+    <w:basedOn w:val="DefaultParagraphFont"/>
+    <w:uiPriority w:val="99"/>
+    <w:unhideWhenUsed/>
+    <w:rsid w:val="00C357A4"/>
+    <w:rPr>
+      <w:color w:val="0000FF" w:themeColor="hyperlink"/>
+      <w:u w:val="single"/>
+    </w:rPr>
+  </w:style>
 </w:styles>
 </file>
 
@@ -520,6 +905,17 @@
     <w:uiPriority w:val="99"/>
     <w:semiHidden/>
     <w:unhideWhenUsed/>
+  </w:style>
+  <w:style w:type="character" w:styleId="Hyperlink">
+    <w:name w:val="Hyperlink"/>
+    <w:basedOn w:val="DefaultParagraphFont"/>
+    <w:uiPriority w:val="99"/>
+    <w:unhideWhenUsed/>
+    <w:rsid w:val="00C357A4"/>
+    <w:rPr>
+      <w:color w:val="0000FF" w:themeColor="hyperlink"/>
+      <w:u w:val="single"/>
+    </w:rPr>
   </w:style>
 </w:styles>
 </file>

</xml_diff>